<commit_message>
Added comments on Dat's part of the presentation
</commit_message>
<xml_diff>
--- a/Mid-term presentation/Presentation D.docx
+++ b/Mid-term presentation/Presentation D.docx
@@ -4,7 +4,7 @@
   <w:body>
     <w:p>
       <w:pPr>
-        <w:pStyle w:val="Heading2"/>
+        <w:pStyle w:val="Kop2"/>
       </w:pPr>
       <w:r>
         <w:t>Introduction</w:t>
@@ -86,7 +86,27 @@
         <w:rPr>
           <w:lang w:val="en-US"/>
         </w:rPr>
-        <w:t xml:space="preserve"> For this project, we, !@#$, !@#$, and !@#$ designing and build such a sorting machine as well.</w:t>
+        <w:t xml:space="preserve"> For this project, we, </w:t>
+      </w:r>
+      <w:commentRangeStart w:id="0"/>
+      <w:r>
+        <w:rPr>
+          <w:lang w:val="en-US"/>
+        </w:rPr>
+        <w:t>!@#$, !@#$, and !@#$</w:t>
+      </w:r>
+      <w:commentRangeEnd w:id="0"/>
+      <w:r>
+        <w:rPr>
+          <w:rStyle w:val="Verwijzingopmerking"/>
+        </w:rPr>
+        <w:commentReference w:id="0"/>
+      </w:r>
+      <w:r>
+        <w:rPr>
+          <w:lang w:val="en-US"/>
+        </w:rPr>
+        <w:t xml:space="preserve"> designing and build such a sorting machine as well.</w:t>
       </w:r>
     </w:p>
     <w:p>
@@ -125,6 +145,7 @@
         </w:rPr>
         <w:t xml:space="preserve"> </w:t>
       </w:r>
+      <w:commentRangeStart w:id="1"/>
       <w:r>
         <w:rPr>
           <w:lang w:val="en-US"/>
@@ -141,7 +162,20 @@
         <w:rPr>
           <w:lang w:val="en-US"/>
         </w:rPr>
-        <w:t xml:space="preserve">mention the decisions that we made with regard to designing the machine. Next, we’re going to tell you about “machine design”. </w:t>
+        <w:t xml:space="preserve">mention the decisions that we made with regard to designing the machine. </w:t>
+      </w:r>
+      <w:commentRangeEnd w:id="1"/>
+      <w:r>
+        <w:rPr>
+          <w:rStyle w:val="Verwijzingopmerking"/>
+        </w:rPr>
+        <w:commentReference w:id="1"/>
+      </w:r>
+      <w:r>
+        <w:rPr>
+          <w:lang w:val="en-US"/>
+        </w:rPr>
+        <w:t xml:space="preserve">Next, we’re going to tell you about “machine design”. </w:t>
       </w:r>
       <w:r>
         <w:rPr>
@@ -152,7 +186,7 @@
     </w:p>
     <w:p>
       <w:pPr>
-        <w:pStyle w:val="Heading2"/>
+        <w:pStyle w:val="Kop2"/>
       </w:pPr>
       <w:r>
         <w:t>Specification</w:t>
@@ -357,7 +391,7 @@
     </w:p>
     <w:p>
       <w:pPr>
-        <w:pStyle w:val="Heading2"/>
+        <w:pStyle w:val="Kop2"/>
       </w:pPr>
       <w:r>
         <w:t>Use-cases</w:t>
@@ -388,7 +422,7 @@
     </w:p>
     <w:p>
       <w:pPr>
-        <w:pStyle w:val="Heading2"/>
+        <w:pStyle w:val="Kop2"/>
       </w:pPr>
       <w:r>
         <w:t>Example</w:t>
@@ -420,17 +454,23 @@
         <w:t>steps of this use-case are</w:t>
       </w:r>
       <w:r>
-        <w:t xml:space="preserve"> that the machine puts the devices in their initial state </w:t>
-      </w:r>
-      <w:bookmarkStart w:id="0" w:name="_GoBack"/>
-      <w:bookmarkEnd w:id="0"/>
-      <w:r>
-        <w:t xml:space="preserve">and the machine starts the sorting process. </w:t>
+        <w:t xml:space="preserve"> that the machine puts the devices in their initial state and the machine starts the sorting process. </w:t>
       </w:r>
     </w:p>
     <w:p>
-      <w:r>
-        <w:t xml:space="preserve">This sounds all very silly and repetitive, but that’s how </w:t>
+      <w:commentRangeStart w:id="2"/>
+      <w:r>
+        <w:t xml:space="preserve">This sounds </w:t>
+      </w:r>
+      <w:commentRangeEnd w:id="2"/>
+      <w:r>
+        <w:rPr>
+          <w:rStyle w:val="Verwijzingopmerking"/>
+        </w:rPr>
+        <w:commentReference w:id="2"/>
+      </w:r>
+      <w:r>
+        <w:t xml:space="preserve">all very silly and repetitive, but that’s how </w:t>
       </w:r>
       <w:r>
         <w:t>use-cases have to be specified.</w:t>
@@ -444,6 +484,88 @@
     </w:sectPr>
   </w:body>
 </w:document>
+</file>
+
+<file path=word/comments.xml><?xml version="1.0" encoding="utf-8"?>
+<w:comments xmlns:wpc="http://schemas.microsoft.com/office/word/2010/wordprocessingCanvas" xmlns:mc="http://schemas.openxmlformats.org/markup-compatibility/2006" xmlns:o="urn:schemas-microsoft-com:office:office" xmlns:r="http://schemas.openxmlformats.org/officeDocument/2006/relationships" xmlns:m="http://schemas.openxmlformats.org/officeDocument/2006/math" xmlns:v="urn:schemas-microsoft-com:vml" xmlns:wp14="http://schemas.microsoft.com/office/word/2010/wordprocessingDrawing" xmlns:wp="http://schemas.openxmlformats.org/drawingml/2006/wordprocessingDrawing" xmlns:w10="urn:schemas-microsoft-com:office:word" xmlns:w="http://schemas.openxmlformats.org/wordprocessingml/2006/main" xmlns:w14="http://schemas.microsoft.com/office/word/2010/wordml" xmlns:w15="http://schemas.microsoft.com/office/word/2012/wordml" xmlns:wpg="http://schemas.microsoft.com/office/word/2010/wordprocessingGroup" xmlns:wpi="http://schemas.microsoft.com/office/word/2010/wordprocessingInk" xmlns:wne="http://schemas.microsoft.com/office/word/2006/wordml" xmlns:wps="http://schemas.microsoft.com/office/word/2010/wordprocessingShape" mc:Ignorable="w14 w15 wp14">
+  <w:comment w:id="0" w:author="Keet, M." w:date="2015-02-26T23:02:00Z" w:initials="KM">
+    <w:p>
+      <w:pPr>
+        <w:pStyle w:val="Tekstopmerking"/>
+      </w:pPr>
+      <w:r>
+        <w:rPr>
+          <w:rStyle w:val="Verwijzingopmerking"/>
+        </w:rPr>
+        <w:annotationRef/>
+      </w:r>
+      <w:r>
+        <w:t>Only mentioning the presenters? It’s not just us working on the project</w:t>
+      </w:r>
+    </w:p>
+  </w:comment>
+  <w:comment w:id="1" w:author="Keet, M." w:date="2015-02-26T23:04:00Z" w:initials="KM">
+    <w:p>
+      <w:pPr>
+        <w:pStyle w:val="Tekstopmerking"/>
+      </w:pPr>
+      <w:r>
+        <w:rPr>
+          <w:rStyle w:val="Verwijzingopmerking"/>
+        </w:rPr>
+        <w:annotationRef/>
+      </w:r>
+      <w:r>
+        <w:t xml:space="preserve">We are talking about this after the machine design. This is what Tudor is going to tell. </w:t>
+      </w:r>
+      <w:proofErr w:type="spellStart"/>
+      <w:r>
+        <w:t>Dat</w:t>
+      </w:r>
+      <w:proofErr w:type="spellEnd"/>
+      <w:r>
+        <w:t xml:space="preserve"> will start Machine Design with the use-cases. </w:t>
+      </w:r>
+    </w:p>
+  </w:comment>
+  <w:comment w:id="2" w:author="Keet, M." w:date="2015-02-26T23:07:00Z" w:initials="KM">
+    <w:p>
+      <w:pPr>
+        <w:pStyle w:val="Tekstopmerking"/>
+      </w:pPr>
+      <w:r>
+        <w:rPr>
+          <w:rStyle w:val="Verwijzingopmerking"/>
+        </w:rPr>
+        <w:annotationRef/>
+      </w:r>
+      <w:r>
+        <w:t xml:space="preserve">You may want to say: “This may </w:t>
+      </w:r>
+      <w:r>
+        <w:t>sound”</w:t>
+      </w:r>
+      <w:bookmarkStart w:id="3" w:name="_GoBack"/>
+      <w:bookmarkEnd w:id="3"/>
+    </w:p>
+  </w:comment>
+</w:comments>
+</file>
+
+<file path=word/commentsExtended.xml><?xml version="1.0" encoding="utf-8"?>
+<w15:commentsEx xmlns:wpc="http://schemas.microsoft.com/office/word/2010/wordprocessingCanvas" xmlns:mc="http://schemas.openxmlformats.org/markup-compatibility/2006" xmlns:o="urn:schemas-microsoft-com:office:office" xmlns:r="http://schemas.openxmlformats.org/officeDocument/2006/relationships" xmlns:m="http://schemas.openxmlformats.org/officeDocument/2006/math" xmlns:v="urn:schemas-microsoft-com:vml" xmlns:wp14="http://schemas.microsoft.com/office/word/2010/wordprocessingDrawing" xmlns:wp="http://schemas.openxmlformats.org/drawingml/2006/wordprocessingDrawing" xmlns:w10="urn:schemas-microsoft-com:office:word" xmlns:w="http://schemas.openxmlformats.org/wordprocessingml/2006/main" xmlns:w14="http://schemas.microsoft.com/office/word/2010/wordml" xmlns:w15="http://schemas.microsoft.com/office/word/2012/wordml" xmlns:wpg="http://schemas.microsoft.com/office/word/2010/wordprocessingGroup" xmlns:wpi="http://schemas.microsoft.com/office/word/2010/wordprocessingInk" xmlns:wne="http://schemas.microsoft.com/office/word/2006/wordml" xmlns:wps="http://schemas.microsoft.com/office/word/2010/wordprocessingShape" mc:Ignorable="w14 w15 wp14">
+  <w15:commentEx w15:paraId="5B329CA5" w15:done="0"/>
+  <w15:commentEx w15:paraId="3FB056DC" w15:done="0"/>
+  <w15:commentEx w15:paraId="6B01057E" w15:done="0"/>
+</w15:commentsEx>
+</file>
+
+<file path=word/people.xml><?xml version="1.0" encoding="utf-8"?>
+<w15:people xmlns:wpc="http://schemas.microsoft.com/office/word/2010/wordprocessingCanvas" xmlns:mc="http://schemas.openxmlformats.org/markup-compatibility/2006" xmlns:o="urn:schemas-microsoft-com:office:office" xmlns:r="http://schemas.openxmlformats.org/officeDocument/2006/relationships" xmlns:m="http://schemas.openxmlformats.org/officeDocument/2006/math" xmlns:v="urn:schemas-microsoft-com:vml" xmlns:wp14="http://schemas.microsoft.com/office/word/2010/wordprocessingDrawing" xmlns:wp="http://schemas.openxmlformats.org/drawingml/2006/wordprocessingDrawing" xmlns:w10="urn:schemas-microsoft-com:office:word" xmlns:w="http://schemas.openxmlformats.org/wordprocessingml/2006/main" xmlns:w14="http://schemas.microsoft.com/office/word/2010/wordml" xmlns:w15="http://schemas.microsoft.com/office/word/2012/wordml" xmlns:wpg="http://schemas.microsoft.com/office/word/2010/wordprocessingGroup" xmlns:wpi="http://schemas.microsoft.com/office/word/2010/wordprocessingInk" xmlns:wne="http://schemas.microsoft.com/office/word/2006/wordml" xmlns:wps="http://schemas.microsoft.com/office/word/2010/wordprocessingShape" mc:Ignorable="w14 w15 wp14">
+  <w15:person w15:author="Keet, M.">
+    <w15:presenceInfo w15:providerId="AD" w15:userId="S-1-5-21-1895577662-1677200029-1617787245-940450"/>
+  </w15:person>
+</w15:people>
 </file>
 
 <file path=word/styles.xml><?xml version="1.0" encoding="utf-8"?>
@@ -836,15 +958,15 @@
     <w:lsdException w:name="List Table 6 Colorful Accent 6" w:uiPriority="51"/>
     <w:lsdException w:name="List Table 7 Colorful Accent 6" w:uiPriority="52"/>
   </w:latentStyles>
-  <w:style w:type="paragraph" w:default="1" w:styleId="Normal">
+  <w:style w:type="paragraph" w:default="1" w:styleId="Standaard">
     <w:name w:val="Normal"/>
     <w:qFormat/>
   </w:style>
-  <w:style w:type="paragraph" w:styleId="Heading2">
+  <w:style w:type="paragraph" w:styleId="Kop2">
     <w:name w:val="heading 2"/>
-    <w:basedOn w:val="Normal"/>
-    <w:next w:val="Normal"/>
-    <w:link w:val="Heading2Char"/>
+    <w:basedOn w:val="Standaard"/>
+    <w:next w:val="Standaard"/>
+    <w:link w:val="Kop2Char"/>
     <w:uiPriority w:val="9"/>
     <w:unhideWhenUsed/>
     <w:qFormat/>
@@ -863,13 +985,13 @@
       <w:lang w:eastAsia="en-US"/>
     </w:rPr>
   </w:style>
-  <w:style w:type="character" w:default="1" w:styleId="DefaultParagraphFont">
+  <w:style w:type="character" w:default="1" w:styleId="Standaardalinea-lettertype">
     <w:name w:val="Default Paragraph Font"/>
     <w:uiPriority w:val="1"/>
     <w:semiHidden/>
     <w:unhideWhenUsed/>
   </w:style>
-  <w:style w:type="table" w:default="1" w:styleId="TableNormal">
+  <w:style w:type="table" w:default="1" w:styleId="Standaardtabel">
     <w:name w:val="Normal Table"/>
     <w:uiPriority w:val="99"/>
     <w:semiHidden/>
@@ -884,16 +1006,16 @@
       </w:tblCellMar>
     </w:tblPr>
   </w:style>
-  <w:style w:type="numbering" w:default="1" w:styleId="NoList">
+  <w:style w:type="numbering" w:default="1" w:styleId="Geenlijst">
     <w:name w:val="No List"/>
     <w:uiPriority w:val="99"/>
     <w:semiHidden/>
     <w:unhideWhenUsed/>
   </w:style>
-  <w:style w:type="character" w:customStyle="1" w:styleId="Heading2Char">
-    <w:name w:val="Heading 2 Char"/>
-    <w:basedOn w:val="DefaultParagraphFont"/>
-    <w:link w:val="Heading2"/>
+  <w:style w:type="character" w:customStyle="1" w:styleId="Kop2Char">
+    <w:name w:val="Kop 2 Char"/>
+    <w:basedOn w:val="Standaardalinea-lettertype"/>
+    <w:link w:val="Kop2"/>
     <w:uiPriority w:val="9"/>
     <w:rsid w:val="00686E35"/>
     <w:rPr>
@@ -902,6 +1024,104 @@
       <w:sz w:val="26"/>
       <w:szCs w:val="26"/>
       <w:lang w:eastAsia="en-US"/>
+    </w:rPr>
+  </w:style>
+  <w:style w:type="character" w:styleId="Verwijzingopmerking">
+    <w:name w:val="annotation reference"/>
+    <w:basedOn w:val="Standaardalinea-lettertype"/>
+    <w:uiPriority w:val="99"/>
+    <w:semiHidden/>
+    <w:unhideWhenUsed/>
+    <w:rsid w:val="008C1B22"/>
+    <w:rPr>
+      <w:sz w:val="16"/>
+      <w:szCs w:val="16"/>
+    </w:rPr>
+  </w:style>
+  <w:style w:type="paragraph" w:styleId="Tekstopmerking">
+    <w:name w:val="annotation text"/>
+    <w:basedOn w:val="Standaard"/>
+    <w:link w:val="TekstopmerkingChar"/>
+    <w:uiPriority w:val="99"/>
+    <w:semiHidden/>
+    <w:unhideWhenUsed/>
+    <w:rsid w:val="008C1B22"/>
+    <w:pPr>
+      <w:spacing w:line="240" w:lineRule="auto"/>
+    </w:pPr>
+    <w:rPr>
+      <w:sz w:val="20"/>
+      <w:szCs w:val="20"/>
+    </w:rPr>
+  </w:style>
+  <w:style w:type="character" w:customStyle="1" w:styleId="TekstopmerkingChar">
+    <w:name w:val="Tekst opmerking Char"/>
+    <w:basedOn w:val="Standaardalinea-lettertype"/>
+    <w:link w:val="Tekstopmerking"/>
+    <w:uiPriority w:val="99"/>
+    <w:semiHidden/>
+    <w:rsid w:val="008C1B22"/>
+    <w:rPr>
+      <w:sz w:val="20"/>
+      <w:szCs w:val="20"/>
+    </w:rPr>
+  </w:style>
+  <w:style w:type="paragraph" w:styleId="Onderwerpvanopmerking">
+    <w:name w:val="annotation subject"/>
+    <w:basedOn w:val="Tekstopmerking"/>
+    <w:next w:val="Tekstopmerking"/>
+    <w:link w:val="OnderwerpvanopmerkingChar"/>
+    <w:uiPriority w:val="99"/>
+    <w:semiHidden/>
+    <w:unhideWhenUsed/>
+    <w:rsid w:val="008C1B22"/>
+    <w:rPr>
+      <w:b/>
+      <w:bCs/>
+    </w:rPr>
+  </w:style>
+  <w:style w:type="character" w:customStyle="1" w:styleId="OnderwerpvanopmerkingChar">
+    <w:name w:val="Onderwerp van opmerking Char"/>
+    <w:basedOn w:val="TekstopmerkingChar"/>
+    <w:link w:val="Onderwerpvanopmerking"/>
+    <w:uiPriority w:val="99"/>
+    <w:semiHidden/>
+    <w:rsid w:val="008C1B22"/>
+    <w:rPr>
+      <w:b/>
+      <w:bCs/>
+      <w:sz w:val="20"/>
+      <w:szCs w:val="20"/>
+    </w:rPr>
+  </w:style>
+  <w:style w:type="paragraph" w:styleId="Ballontekst">
+    <w:name w:val="Balloon Text"/>
+    <w:basedOn w:val="Standaard"/>
+    <w:link w:val="BallontekstChar"/>
+    <w:uiPriority w:val="99"/>
+    <w:semiHidden/>
+    <w:unhideWhenUsed/>
+    <w:rsid w:val="008C1B22"/>
+    <w:pPr>
+      <w:spacing w:after="0" w:line="240" w:lineRule="auto"/>
+    </w:pPr>
+    <w:rPr>
+      <w:rFonts w:ascii="Segoe UI" w:hAnsi="Segoe UI" w:cs="Segoe UI"/>
+      <w:sz w:val="18"/>
+      <w:szCs w:val="18"/>
+    </w:rPr>
+  </w:style>
+  <w:style w:type="character" w:customStyle="1" w:styleId="BallontekstChar">
+    <w:name w:val="Ballontekst Char"/>
+    <w:basedOn w:val="Standaardalinea-lettertype"/>
+    <w:link w:val="Ballontekst"/>
+    <w:uiPriority w:val="99"/>
+    <w:semiHidden/>
+    <w:rsid w:val="008C1B22"/>
+    <w:rPr>
+      <w:rFonts w:ascii="Segoe UI" w:hAnsi="Segoe UI" w:cs="Segoe UI"/>
+      <w:sz w:val="18"/>
+      <w:szCs w:val="18"/>
     </w:rPr>
   </w:style>
 </w:styles>

</xml_diff>